<commit_message>
WIP add project routes file
</commit_message>
<xml_diff>
--- a/2021-07-08/laravel-performance-pitfalls.docx
+++ b/2021-07-08/laravel-performance-pitfalls.docx
@@ -1,6 +1,6 @@
 
 <file path=word/document.xml><?xml version="1.0" encoding="utf-8"?>
-<w:document xmlns:wpc="http://schemas.microsoft.com/office/word/2010/wordprocessingCanvas" xmlns:cx="http://schemas.microsoft.com/office/drawing/2014/chartex" xmlns:cx1="http://schemas.microsoft.com/office/drawing/2015/9/8/chartex" xmlns:cx2="http://schemas.microsoft.com/office/drawing/2015/10/21/chartex" xmlns:cx3="http://schemas.microsoft.com/office/drawing/2016/5/9/chartex" xmlns:cx4="http://schemas.microsoft.com/office/drawing/2016/5/10/chartex" xmlns:cx5="http://schemas.microsoft.com/office/drawing/2016/5/11/chartex" xmlns:cx6="http://schemas.microsoft.com/office/drawing/2016/5/12/chartex" xmlns:cx7="http://schemas.microsoft.com/office/drawing/2016/5/13/chartex" xmlns:cx8="http://schemas.microsoft.com/office/drawing/2016/5/14/chartex" xmlns:mc="http://schemas.openxmlformats.org/markup-compatibility/2006" xmlns:aink="http://schemas.microsoft.com/office/drawing/2016/ink" xmlns:am3d="http://schemas.microsoft.com/office/drawing/2017/model3d" xmlns:o="urn:schemas-microsoft-com:office:office" xmlns:r="http://schemas.openxmlformats.org/officeDocument/2006/relationships" xmlns:m="http://schemas.openxmlformats.org/officeDocument/2006/math" xmlns:v="urn:schemas-microsoft-com:vml" xmlns:wp14="http://schemas.microsoft.com/office/word/2010/wordprocessingDrawing" xmlns:wp="http://schemas.openxmlformats.org/drawingml/2006/wordprocessingDrawing" xmlns:w10="urn:schemas-microsoft-com:office:word" xmlns:w="http://schemas.openxmlformats.org/wordprocessingml/2006/main" xmlns:w14="http://schemas.microsoft.com/office/word/2010/wordml" xmlns:w15="http://schemas.microsoft.com/office/word/2012/wordml" xmlns:w16cex="http://schemas.microsoft.com/office/word/2018/wordml/cex" xmlns:w16cid="http://schemas.microsoft.com/office/word/2016/wordml/cid" xmlns:w16="http://schemas.microsoft.com/office/word/2018/wordml" xmlns:w16se="http://schemas.microsoft.com/office/word/2015/wordml/symex" xmlns:wpg="http://schemas.microsoft.com/office/word/2010/wordprocessingGroup" xmlns:wpi="http://schemas.microsoft.com/office/word/2010/wordprocessingInk" xmlns:wne="http://schemas.microsoft.com/office/word/2006/wordml" xmlns:wps="http://schemas.microsoft.com/office/word/2010/wordprocessingShape" mc:Ignorable="w14 w15 w16se w16cid w16 w16cex wp14">
+<w:document xmlns:wpc="http://schemas.microsoft.com/office/word/2010/wordprocessingCanvas" xmlns:cx="http://schemas.microsoft.com/office/drawing/2014/chartex" xmlns:cx1="http://schemas.microsoft.com/office/drawing/2015/9/8/chartex" xmlns:cx2="http://schemas.microsoft.com/office/drawing/2015/10/21/chartex" xmlns:cx3="http://schemas.microsoft.com/office/drawing/2016/5/9/chartex" xmlns:cx4="http://schemas.microsoft.com/office/drawing/2016/5/10/chartex" xmlns:cx5="http://schemas.microsoft.com/office/drawing/2016/5/11/chartex" xmlns:cx6="http://schemas.microsoft.com/office/drawing/2016/5/12/chartex" xmlns:cx7="http://schemas.microsoft.com/office/drawing/2016/5/13/chartex" xmlns:cx8="http://schemas.microsoft.com/office/drawing/2016/5/14/chartex" xmlns:mc="http://schemas.openxmlformats.org/markup-compatibility/2006" xmlns:aink="http://schemas.microsoft.com/office/drawing/2016/ink" xmlns:am3d="http://schemas.microsoft.com/office/drawing/2017/model3d" xmlns:o="urn:schemas-microsoft-com:office:office" xmlns:r="http://schemas.openxmlformats.org/officeDocument/2006/relationships" xmlns:m="http://schemas.openxmlformats.org/officeDocument/2006/math" xmlns:v="urn:schemas-microsoft-com:vml" xmlns:wp14="http://schemas.microsoft.com/office/word/2010/wordprocessingDrawing" xmlns:wp="http://schemas.openxmlformats.org/drawingml/2006/wordprocessingDrawing" xmlns:w10="urn:schemas-microsoft-com:office:word" xmlns:w="http://schemas.openxmlformats.org/wordprocessingml/2006/main" xmlns:w14="http://schemas.microsoft.com/office/word/2010/wordml" xmlns:w15="http://schemas.microsoft.com/office/word/2012/wordml" xmlns:w16cex="http://schemas.microsoft.com/office/word/2018/wordml/cex" xmlns:w16cid="http://schemas.microsoft.com/office/word/2016/wordml/cid" xmlns:w16="http://schemas.microsoft.com/office/word/2018/wordml" xmlns:w16sdtdh="http://schemas.microsoft.com/office/word/2020/wordml/sdtdatahash" xmlns:w16se="http://schemas.microsoft.com/office/word/2015/wordml/symex" xmlns:wpg="http://schemas.microsoft.com/office/word/2010/wordprocessingGroup" xmlns:wpi="http://schemas.microsoft.com/office/word/2010/wordprocessingInk" xmlns:wne="http://schemas.microsoft.com/office/word/2006/wordml" xmlns:wps="http://schemas.microsoft.com/office/word/2010/wordprocessingShape" mc:Ignorable="w14 w15 w16se w16cid w16 w16cex w16sdtdh wp14">
   <w:body>
     <w:p>
       <w:r>
@@ -28,8 +28,13 @@
           <w:numId w:val="2"/>
         </w:numPr>
       </w:pPr>
-      <w:r>
-        <w:t>first()</w:t>
+      <w:proofErr w:type="gramStart"/>
+      <w:r>
+        <w:t>first(</w:t>
+      </w:r>
+      <w:proofErr w:type="gramEnd"/>
+      <w:r>
+        <w:t>)</w:t>
       </w:r>
     </w:p>
     <w:p>
@@ -40,8 +45,13 @@
           <w:numId w:val="2"/>
         </w:numPr>
       </w:pPr>
-      <w:r>
-        <w:t>where()</w:t>
+      <w:proofErr w:type="gramStart"/>
+      <w:r>
+        <w:t>where(</w:t>
+      </w:r>
+      <w:proofErr w:type="gramEnd"/>
+      <w:r>
+        <w:t>)</w:t>
       </w:r>
     </w:p>
     <w:p>
@@ -53,7 +63,15 @@
         </w:numPr>
       </w:pPr>
       <w:r>
-        <w:t>max()/min()</w:t>
+        <w:t>max()/</w:t>
+      </w:r>
+      <w:proofErr w:type="gramStart"/>
+      <w:r>
+        <w:t>min(</w:t>
+      </w:r>
+      <w:proofErr w:type="gramEnd"/>
+      <w:r>
+        <w:t>)</w:t>
       </w:r>
     </w:p>
     <w:p>
@@ -64,13 +82,82 @@
           <w:numId w:val="2"/>
         </w:numPr>
       </w:pPr>
+      <w:proofErr w:type="gramStart"/>
+      <w:r>
+        <w:t>count(</w:t>
+      </w:r>
+      <w:proofErr w:type="gramEnd"/>
+      <w:r>
+        <w:t>)</w:t>
+      </w:r>
+    </w:p>
+    <w:p>
+      <w:r>
+        <w:t>A database has one job. When it comes to data retrieval, your database will vastly outperform PHP. Prefer query builder methods over collection methods. Why? Collection methods first require data to be pulled in from your database; query builder methods run the operation within the database and return their result. Compare side-by-side:</w:t>
+      </w:r>
+    </w:p>
+    <w:p>
+      <w:r>
+        <w:t>Collection</w:t>
+      </w:r>
+    </w:p>
+    <w:p>
+      <w:proofErr w:type="gramStart"/>
+      <w:r>
+        <w:t>User::</w:t>
+      </w:r>
+      <w:proofErr w:type="gramEnd"/>
+      <w:r>
+        <w:t>all()-&gt;count()</w:t>
+      </w:r>
+    </w:p>
+    <w:p>
+      <w:r>
+        <w:t>Query Builder</w:t>
+      </w:r>
+    </w:p>
+    <w:p>
+      <w:proofErr w:type="gramStart"/>
+      <w:r>
+        <w:t>User::</w:t>
+      </w:r>
+      <w:proofErr w:type="gramEnd"/>
       <w:r>
         <w:t>count()</w:t>
       </w:r>
     </w:p>
     <w:p>
       <w:r>
-        <w:t>A database has one job. When it comes to data retrieval, your database will vastly outperform PHP. Prefer query builder methods over collection methods. Why? Collection methods first require data to be pulled in from your database; query builder methods run the operation within the database and return their result. Compare side-by-side:</w:t>
+        <w:t xml:space="preserve">In the first example, </w:t>
+      </w:r>
+      <w:proofErr w:type="gramStart"/>
+      <w:r>
+        <w:t>we’re</w:t>
+      </w:r>
+      <w:proofErr w:type="gramEnd"/>
+      <w:r>
+        <w:t xml:space="preserve"> pulling in and instantiating every user in the database. That literally means (new User)-&gt;</w:t>
+      </w:r>
+      <w:proofErr w:type="gramStart"/>
+      <w:r>
+        <w:t>fill(</w:t>
+      </w:r>
+      <w:proofErr w:type="gramEnd"/>
+      <w:r>
+        <w:t>…) for every single entry in your database.</w:t>
+      </w:r>
+    </w:p>
+    <w:p>
+      <w:r>
+        <w:t xml:space="preserve">In the second example, </w:t>
+      </w:r>
+      <w:proofErr w:type="gramStart"/>
+      <w:r>
+        <w:t>we’re</w:t>
+      </w:r>
+      <w:proofErr w:type="gramEnd"/>
+      <w:r>
+        <w:t xml:space="preserve"> asking our database (SQL, etc.) to let us know how many entries are contained. No actual data (except the result) are passed through PHP. Less for PHP to process = less RAM, less execution time.</w:t>
       </w:r>
     </w:p>
     <w:p>
@@ -79,8 +166,21 @@
       </w:r>
     </w:p>
     <w:p>
-      <w:r>
-        <w:t>User::all()-&gt;count()</w:t>
+      <w:proofErr w:type="gramStart"/>
+      <w:r>
+        <w:t>User::</w:t>
+      </w:r>
+      <w:proofErr w:type="gramEnd"/>
+      <w:r>
+        <w:t>all()-&gt;where(‘</w:t>
+      </w:r>
+      <w:proofErr w:type="spellStart"/>
+      <w:r>
+        <w:t>is_active</w:t>
+      </w:r>
+      <w:proofErr w:type="spellEnd"/>
+      <w:r>
+        <w:t>’, true);</w:t>
       </w:r>
     </w:p>
     <w:p>
@@ -89,28 +189,13 @@
       </w:r>
     </w:p>
     <w:p>
-      <w:r>
-        <w:t>User::count()</w:t>
-      </w:r>
-    </w:p>
-    <w:p>
-      <w:r>
-        <w:t>In the first example, we’re pulling in and instantiating every user in the database. That literally means (new User)-&gt;fill(…) for every single entry in your database.</w:t>
-      </w:r>
-    </w:p>
-    <w:p>
-      <w:r>
-        <w:t>In the second example, we’re asking our database (SQL, etc.) to let us know how many entries are contained. No actual data (except the result) are passed through PHP. Less for PHP to process = less RAM, less execution time.</w:t>
-      </w:r>
-    </w:p>
-    <w:p>
-      <w:r>
-        <w:t>Collection</w:t>
-      </w:r>
-    </w:p>
-    <w:p>
-      <w:r>
-        <w:t>User::all()-&gt;where(‘</w:t>
+      <w:proofErr w:type="gramStart"/>
+      <w:r>
+        <w:t>User::</w:t>
+      </w:r>
+      <w:proofErr w:type="gramEnd"/>
+      <w:r>
+        <w:t>where(‘</w:t>
       </w:r>
       <w:proofErr w:type="spellStart"/>
       <w:r>
@@ -118,33 +203,39 @@
       </w:r>
       <w:proofErr w:type="spellEnd"/>
       <w:r>
-        <w:t>’, true);</w:t>
-      </w:r>
-    </w:p>
-    <w:p>
-      <w:r>
-        <w:t>Query Builder</w:t>
-      </w:r>
-    </w:p>
-    <w:p>
-      <w:r>
-        <w:t>User::where(‘</w:t>
-      </w:r>
-      <w:proofErr w:type="spellStart"/>
-      <w:r>
-        <w:t>is_active</w:t>
-      </w:r>
-      <w:proofErr w:type="spellEnd"/>
-      <w:r>
         <w:t>’, true)-&gt;get()</w:t>
       </w:r>
     </w:p>
     <w:p>
       <w:r>
-        <w:t>This is the exact same, except now we’re looking at a more common pitfall. In the first example, we’re pulling in all users</w:t>
-      </w:r>
-      <w:r>
-        <w:t xml:space="preserve"> and then filtering them out in PHP. In the second example, we’re letting the database do the heavy lifting.</w:t>
+        <w:t xml:space="preserve">This is the exact same, except now </w:t>
+      </w:r>
+      <w:proofErr w:type="gramStart"/>
+      <w:r>
+        <w:t>we’re</w:t>
+      </w:r>
+      <w:proofErr w:type="gramEnd"/>
+      <w:r>
+        <w:t xml:space="preserve"> looking at a more common pitfall. In the first example, </w:t>
+      </w:r>
+      <w:proofErr w:type="gramStart"/>
+      <w:r>
+        <w:t>we’re</w:t>
+      </w:r>
+      <w:proofErr w:type="gramEnd"/>
+      <w:r>
+        <w:t xml:space="preserve"> pulling in all users</w:t>
+      </w:r>
+      <w:r>
+        <w:t xml:space="preserve"> and then filtering them out in PHP. In the second example, </w:t>
+      </w:r>
+      <w:proofErr w:type="gramStart"/>
+      <w:r>
+        <w:t>we’re</w:t>
+      </w:r>
+      <w:proofErr w:type="gramEnd"/>
+      <w:r>
+        <w:t xml:space="preserve"> letting the database do the heavy lifting.</w:t>
       </w:r>
     </w:p>
     <w:p>
@@ -173,11 +264,20 @@
     <w:p>
       <w:r>
         <w:tab/>
-        <w:t>public function photo() {</w:t>
-      </w:r>
-    </w:p>
-    <w:p>
-      <w:r>
+        <w:t xml:space="preserve">public function </w:t>
+      </w:r>
+      <w:proofErr w:type="gramStart"/>
+      <w:r>
+        <w:t>photo(</w:t>
+      </w:r>
+      <w:proofErr w:type="gramEnd"/>
+      <w:r>
+        <w:t>) {</w:t>
+      </w:r>
+    </w:p>
+    <w:p>
+      <w:r>
+        <w:lastRenderedPageBreak/>
         <w:tab/>
       </w:r>
       <w:r>
@@ -185,12 +285,17 @@
         <w:t>return $this-&gt;</w:t>
       </w:r>
       <w:proofErr w:type="spellStart"/>
+      <w:proofErr w:type="gramStart"/>
       <w:r>
         <w:t>belongsTo</w:t>
       </w:r>
       <w:proofErr w:type="spellEnd"/>
       <w:r>
-        <w:t>(File::class);</w:t>
+        <w:t>(</w:t>
+      </w:r>
+      <w:proofErr w:type="gramEnd"/>
+      <w:r>
+        <w:t>File::class);</w:t>
       </w:r>
     </w:p>
     <w:p>
@@ -211,7 +316,14 @@
     <w:p>
       <w:r>
         <w:tab/>
-        <w:t>User::all()</w:t>
+      </w:r>
+      <w:proofErr w:type="gramStart"/>
+      <w:r>
+        <w:t>User::</w:t>
+      </w:r>
+      <w:proofErr w:type="gramEnd"/>
+      <w:r>
+        <w:t>all()</w:t>
       </w:r>
       <w:r>
         <w:t>;</w:t>
@@ -225,25 +337,47 @@
     <w:p>
       <w:r>
         <w:tab/>
-        <w:t>@foreach ($users as $user)</w:t>
-      </w:r>
-    </w:p>
-    <w:p>
-      <w:r>
-        <w:tab/>
-      </w:r>
-      <w:r>
-        <w:tab/>
-        <w:t>{{ $user-&gt;name }}</w:t>
-      </w:r>
-    </w:p>
-    <w:p>
-      <w:r>
-        <w:tab/>
-      </w:r>
-      <w:r>
-        <w:tab/>
-        <w:t>{{ $user-&gt;photo-&gt;</w:t>
+        <w:t>@</w:t>
+      </w:r>
+      <w:proofErr w:type="gramStart"/>
+      <w:r>
+        <w:t>foreach</w:t>
+      </w:r>
+      <w:proofErr w:type="gramEnd"/>
+      <w:r>
+        <w:t xml:space="preserve"> ($users as $user)</w:t>
+      </w:r>
+    </w:p>
+    <w:p>
+      <w:r>
+        <w:tab/>
+      </w:r>
+      <w:r>
+        <w:tab/>
+      </w:r>
+      <w:proofErr w:type="gramStart"/>
+      <w:r>
+        <w:t>{{ $</w:t>
+      </w:r>
+      <w:proofErr w:type="gramEnd"/>
+      <w:r>
+        <w:t>user-&gt;name }}</w:t>
+      </w:r>
+    </w:p>
+    <w:p>
+      <w:r>
+        <w:tab/>
+      </w:r>
+      <w:r>
+        <w:tab/>
+      </w:r>
+      <w:proofErr w:type="gramStart"/>
+      <w:r>
+        <w:t>{{ $</w:t>
+      </w:r>
+      <w:proofErr w:type="gramEnd"/>
+      <w:r>
+        <w:t>user-&gt;photo-&gt;</w:t>
       </w:r>
       <w:proofErr w:type="spellStart"/>
       <w:r>
@@ -257,8 +391,13 @@
     <w:p>
       <w:r>
         <w:tab/>
-        <w:t>@endforeach</w:t>
-      </w:r>
+        <w:t>@</w:t>
+      </w:r>
+      <w:proofErr w:type="gramStart"/>
+      <w:r>
+        <w:t>endforeach</w:t>
+      </w:r>
+      <w:proofErr w:type="gramEnd"/>
     </w:p>
     <w:p>
       <w:r>
@@ -275,13 +414,28 @@
         <w:t>-&gt;photo</w:t>
       </w:r>
       <w:r>
-        <w:t>, we’re introducing an additional round-trip database call. Easy solve? Eager loads.</w:t>
-      </w:r>
-    </w:p>
-    <w:p>
-      <w:r>
-        <w:tab/>
-        <w:t>User::with(‘photo’)-&gt;get();</w:t>
+        <w:t xml:space="preserve">, </w:t>
+      </w:r>
+      <w:proofErr w:type="gramStart"/>
+      <w:r>
+        <w:t>we’re</w:t>
+      </w:r>
+      <w:proofErr w:type="gramEnd"/>
+      <w:r>
+        <w:t xml:space="preserve"> introducing an additional round-trip database call. Easy solve? Eager loads.</w:t>
+      </w:r>
+    </w:p>
+    <w:p>
+      <w:r>
+        <w:tab/>
+      </w:r>
+      <w:proofErr w:type="gramStart"/>
+      <w:r>
+        <w:t>User::</w:t>
+      </w:r>
+      <w:proofErr w:type="gramEnd"/>
+      <w:r>
+        <w:t>with(‘photo’)-&gt;get();</w:t>
       </w:r>
     </w:p>
     <w:p>
@@ -314,7 +468,15 @@
       </w:r>
       <w:r>
         <w:tab/>
-        <w:t>public function appointments() {</w:t>
+        <w:t xml:space="preserve">public function </w:t>
+      </w:r>
+      <w:proofErr w:type="gramStart"/>
+      <w:r>
+        <w:t>appointments(</w:t>
+      </w:r>
+      <w:proofErr w:type="gramEnd"/>
+      <w:r>
+        <w:t>) {</w:t>
       </w:r>
     </w:p>
     <w:p>
@@ -329,12 +491,17 @@
         <w:t>return $this-&gt;</w:t>
       </w:r>
       <w:proofErr w:type="spellStart"/>
+      <w:proofErr w:type="gramStart"/>
       <w:r>
         <w:t>hasMany</w:t>
       </w:r>
       <w:proofErr w:type="spellEnd"/>
       <w:r>
-        <w:t>(Appointment::class);</w:t>
+        <w:t>(</w:t>
+      </w:r>
+      <w:proofErr w:type="gramEnd"/>
+      <w:r>
+        <w:t>Appointment::class);</w:t>
       </w:r>
     </w:p>
     <w:p>
@@ -360,7 +527,14 @@
     <w:p>
       <w:r>
         <w:tab/>
-        <w:t>User::all();</w:t>
+      </w:r>
+      <w:proofErr w:type="gramStart"/>
+      <w:r>
+        <w:t>User::</w:t>
+      </w:r>
+      <w:proofErr w:type="gramEnd"/>
+      <w:r>
+        <w:t>all();</w:t>
       </w:r>
     </w:p>
     <w:p>
@@ -371,16 +545,31 @@
     <w:p>
       <w:r>
         <w:tab/>
-        <w:t>@foreach ($users as $user)</w:t>
-      </w:r>
-    </w:p>
-    <w:p>
-      <w:r>
-        <w:tab/>
-      </w:r>
-      <w:r>
-        <w:tab/>
-        <w:t>{{ $user-&gt;name }}</w:t>
+        <w:t>@</w:t>
+      </w:r>
+      <w:proofErr w:type="gramStart"/>
+      <w:r>
+        <w:t>foreach</w:t>
+      </w:r>
+      <w:proofErr w:type="gramEnd"/>
+      <w:r>
+        <w:t xml:space="preserve"> ($users as $user)</w:t>
+      </w:r>
+    </w:p>
+    <w:p>
+      <w:r>
+        <w:tab/>
+      </w:r>
+      <w:r>
+        <w:tab/>
+      </w:r>
+      <w:proofErr w:type="gramStart"/>
+      <w:r>
+        <w:t>{{ $</w:t>
+      </w:r>
+      <w:proofErr w:type="gramEnd"/>
+      <w:r>
+        <w:t>user-&gt;name }}</w:t>
       </w:r>
     </w:p>
     <w:p>
@@ -399,6 +588,7 @@
     </w:p>
     <w:p>
       <w:r>
+        <w:lastRenderedPageBreak/>
         <w:t>-&gt;</w:t>
       </w:r>
       <w:proofErr w:type="spellStart"/>
@@ -420,13 +610,21 @@
     </w:p>
     <w:p>
       <w:r>
-        <w:t>-&gt;first()</w:t>
-      </w:r>
-    </w:p>
-    <w:p>
-      <w:r>
         <w:t>-&gt;</w:t>
       </w:r>
+      <w:proofErr w:type="gramStart"/>
+      <w:r>
+        <w:t>first(</w:t>
+      </w:r>
+      <w:proofErr w:type="gramEnd"/>
+      <w:r>
+        <w:t>)</w:t>
+      </w:r>
+    </w:p>
+    <w:p>
+      <w:r>
+        <w:t>-&gt;</w:t>
+      </w:r>
       <w:proofErr w:type="spellStart"/>
       <w:r>
         <w:t>created_at</w:t>
@@ -438,12 +636,17 @@
         <w:t>-&gt;</w:t>
       </w:r>
       <w:proofErr w:type="spellStart"/>
+      <w:proofErr w:type="gramStart"/>
       <w:r>
         <w:t>diffForHumans</w:t>
       </w:r>
       <w:proofErr w:type="spellEnd"/>
       <w:r>
-        <w:t>()</w:t>
+        <w:t>(</w:t>
+      </w:r>
+      <w:proofErr w:type="gramEnd"/>
+      <w:r>
+        <w:t>)</w:t>
       </w:r>
     </w:p>
     <w:p>
@@ -454,12 +657,22 @@
     <w:p>
       <w:r>
         <w:tab/>
-        <w:t>@endforeach</w:t>
-      </w:r>
-    </w:p>
-    <w:p>
-      <w:r>
-        <w:t>We’ve got two pitfalls happening here:</w:t>
+        <w:t>@</w:t>
+      </w:r>
+      <w:proofErr w:type="gramStart"/>
+      <w:r>
+        <w:t>endforeach</w:t>
+      </w:r>
+      <w:proofErr w:type="gramEnd"/>
+    </w:p>
+    <w:p>
+      <w:proofErr w:type="gramStart"/>
+      <w:r>
+        <w:t>We’ve</w:t>
+      </w:r>
+      <w:proofErr w:type="gramEnd"/>
+      <w:r>
+        <w:t xml:space="preserve"> got two pitfalls happening here:</w:t>
       </w:r>
     </w:p>
     <w:p>
@@ -482,7 +695,15 @@
         <w:t>-&gt;appointments</w:t>
       </w:r>
       <w:r>
-        <w:t xml:space="preserve"> causes a fresh database round trip at each iteration</w:t>
+        <w:t xml:space="preserve"> </w:t>
+      </w:r>
+      <w:proofErr w:type="gramStart"/>
+      <w:r>
+        <w:t>causes</w:t>
+      </w:r>
+      <w:proofErr w:type="gramEnd"/>
+      <w:r>
+        <w:t xml:space="preserve"> a fresh database round trip at each iteration</w:t>
       </w:r>
     </w:p>
     <w:p>
@@ -514,12 +735,28 @@
       </w:r>
       <w:proofErr w:type="spellEnd"/>
       <w:r>
-        <w:t xml:space="preserve"> is happening on a collection where we could’ve used the query builder</w:t>
-      </w:r>
-    </w:p>
-    <w:p>
-      <w:r>
-        <w:t>We can get rid of 1. by eager loading, but we’re still getting more data than we need.</w:t>
+        <w:t xml:space="preserve"> is happening on a collection where we </w:t>
+      </w:r>
+      <w:proofErr w:type="gramStart"/>
+      <w:r>
+        <w:t>could’ve</w:t>
+      </w:r>
+      <w:proofErr w:type="gramEnd"/>
+      <w:r>
+        <w:t xml:space="preserve"> used the query builder</w:t>
+      </w:r>
+    </w:p>
+    <w:p>
+      <w:r>
+        <w:t xml:space="preserve">We can get rid of 1. by eager loading, but </w:t>
+      </w:r>
+      <w:proofErr w:type="gramStart"/>
+      <w:r>
+        <w:t>we’re</w:t>
+      </w:r>
+      <w:proofErr w:type="gramEnd"/>
+      <w:r>
+        <w:t xml:space="preserve"> still getting more data than we need.</w:t>
       </w:r>
     </w:p>
     <w:p>
@@ -528,12 +765,17 @@
         <w:t xml:space="preserve">public function </w:t>
       </w:r>
       <w:proofErr w:type="spellStart"/>
+      <w:proofErr w:type="gramStart"/>
       <w:r>
         <w:t>latestAppointment</w:t>
       </w:r>
       <w:proofErr w:type="spellEnd"/>
       <w:r>
-        <w:t>() {</w:t>
+        <w:t>(</w:t>
+      </w:r>
+      <w:proofErr w:type="gramEnd"/>
+      <w:r>
+        <w:t>) {</w:t>
       </w:r>
     </w:p>
     <w:p>
@@ -545,12 +787,17 @@
         <w:t>return $this-&gt;</w:t>
       </w:r>
       <w:proofErr w:type="spellStart"/>
+      <w:proofErr w:type="gramStart"/>
       <w:r>
         <w:t>belongsTo</w:t>
       </w:r>
       <w:proofErr w:type="spellEnd"/>
       <w:r>
-        <w:t>(Appointment::class);</w:t>
+        <w:t>(</w:t>
+      </w:r>
+      <w:proofErr w:type="gramEnd"/>
+      <w:r>
+        <w:t>Appointment::class);</w:t>
       </w:r>
     </w:p>
     <w:p>
@@ -577,112 +824,129 @@
         <w:tab/>
       </w:r>
       <w:r>
-        <w:t>return $</w:t>
-      </w:r>
-      <w:r>
-        <w:t>builder</w:t>
+        <w:t>return $builder-&gt;</w:t>
+      </w:r>
+      <w:proofErr w:type="spellStart"/>
+      <w:proofErr w:type="gramStart"/>
+      <w:r>
+        <w:t>addSelect</w:t>
+      </w:r>
+      <w:proofErr w:type="spellEnd"/>
+      <w:r>
+        <w:t>(</w:t>
+      </w:r>
+      <w:proofErr w:type="gramEnd"/>
+      <w:r>
+        <w:t>[</w:t>
+      </w:r>
+      <w:r>
+        <w:t>‘</w:t>
+      </w:r>
+      <w:proofErr w:type="spellStart"/>
+      <w:r>
+        <w:t>latest</w:t>
+      </w:r>
+      <w:r>
+        <w:t>_appointment</w:t>
+      </w:r>
+      <w:r>
+        <w:t>_id</w:t>
+      </w:r>
+      <w:proofErr w:type="spellEnd"/>
+      <w:r>
+        <w:t xml:space="preserve">' =&gt; </w:t>
+      </w:r>
+      <w:r>
+        <w:t xml:space="preserve">( </w:t>
+      </w:r>
+      <w:proofErr w:type="spellStart"/>
+      <w:r>
+        <w:t>fn</w:t>
+      </w:r>
+      <w:proofErr w:type="spellEnd"/>
+      <w:r>
+        <w:t xml:space="preserve"> ($query) </w:t>
+      </w:r>
+      <w:r>
+        <w:t xml:space="preserve"> =&gt;  </w:t>
+      </w:r>
+      <w:r>
+        <w:t>$query-&gt;select('</w:t>
+      </w:r>
+      <w:r>
+        <w:t>id’</w:t>
+      </w:r>
+      <w:r>
+        <w:t>)</w:t>
+      </w:r>
+    </w:p>
+    <w:p>
+      <w:r>
+        <w:t xml:space="preserve">        -&gt;from(</w:t>
+      </w:r>
+      <w:r>
+        <w:t>‘appointments</w:t>
+      </w:r>
+      <w:r>
+        <w:t>')</w:t>
+      </w:r>
+    </w:p>
+    <w:p>
+      <w:r>
+        <w:t xml:space="preserve">        -&gt;</w:t>
+      </w:r>
+      <w:proofErr w:type="spellStart"/>
+      <w:proofErr w:type="gramStart"/>
+      <w:r>
+        <w:t>whereColumn</w:t>
+      </w:r>
+      <w:proofErr w:type="spellEnd"/>
+      <w:r>
+        <w:t>(</w:t>
+      </w:r>
+      <w:proofErr w:type="gramEnd"/>
+      <w:r>
+        <w:t>‘users.id</w:t>
+      </w:r>
+      <w:r>
+        <w:t>', '</w:t>
+      </w:r>
+      <w:proofErr w:type="spellStart"/>
+      <w:r>
+        <w:t>appointments.user_id</w:t>
+      </w:r>
+      <w:proofErr w:type="spellEnd"/>
+      <w:r>
+        <w:t>')</w:t>
+      </w:r>
+    </w:p>
+    <w:p>
+      <w:r>
+        <w:t xml:space="preserve">        </w:t>
       </w:r>
       <w:r>
         <w:t>-&gt;</w:t>
       </w:r>
-      <w:proofErr w:type="spellStart"/>
-      <w:r>
-        <w:t>addSelect</w:t>
-      </w:r>
-      <w:proofErr w:type="spellEnd"/>
-      <w:r>
-        <w:t>([</w:t>
-      </w:r>
-      <w:r>
-        <w:t>‘</w:t>
-      </w:r>
-      <w:proofErr w:type="spellStart"/>
-      <w:r>
-        <w:t>latest</w:t>
-      </w:r>
-      <w:r>
-        <w:t>_appointment</w:t>
-      </w:r>
-      <w:r>
-        <w:t>_id</w:t>
-      </w:r>
-      <w:proofErr w:type="spellEnd"/>
-      <w:r>
-        <w:t xml:space="preserve">' =&gt; </w:t>
-      </w:r>
-      <w:r>
-        <w:t xml:space="preserve">( </w:t>
-      </w:r>
-      <w:proofErr w:type="spellStart"/>
-      <w:r>
-        <w:t>fn</w:t>
-      </w:r>
-      <w:proofErr w:type="spellEnd"/>
-      <w:r>
-        <w:t xml:space="preserve"> ($query) </w:t>
-      </w:r>
-      <w:r>
-        <w:t xml:space="preserve"> =&gt;  </w:t>
-      </w:r>
-      <w:r>
-        <w:t>$query-&gt;select('</w:t>
-      </w:r>
-      <w:r>
-        <w:t>id’</w:t>
-      </w:r>
+      <w:proofErr w:type="gramStart"/>
+      <w:r>
+        <w:t>latest(</w:t>
+      </w:r>
+      <w:proofErr w:type="gramEnd"/>
       <w:r>
         <w:t>)</w:t>
       </w:r>
     </w:p>
     <w:p>
       <w:r>
-        <w:t xml:space="preserve">        -&gt;from(</w:t>
-      </w:r>
-      <w:r>
-        <w:t>‘appointments</w:t>
-      </w:r>
-      <w:r>
-        <w:t>')</w:t>
-      </w:r>
-    </w:p>
-    <w:p>
-      <w:r>
         <w:t xml:space="preserve">        -&gt;</w:t>
       </w:r>
-      <w:proofErr w:type="spellStart"/>
-      <w:r>
-        <w:t>whereColumn</w:t>
-      </w:r>
-      <w:proofErr w:type="spellEnd"/>
-      <w:r>
-        <w:t>(</w:t>
-      </w:r>
-      <w:r>
-        <w:t>‘users.id</w:t>
-      </w:r>
-      <w:r>
-        <w:t>', '</w:t>
-      </w:r>
-      <w:proofErr w:type="spellStart"/>
-      <w:r>
-        <w:t>appointments.user_id</w:t>
-      </w:r>
-      <w:proofErr w:type="spellEnd"/>
-      <w:r>
-        <w:t>')</w:t>
-      </w:r>
-    </w:p>
-    <w:p>
-      <w:r>
-        <w:t xml:space="preserve">        </w:t>
-      </w:r>
-      <w:r>
-        <w:t>-&gt;latest()</w:t>
-      </w:r>
-    </w:p>
-    <w:p>
-      <w:r>
-        <w:t xml:space="preserve">        -&gt;limit(1)</w:t>
+      <w:proofErr w:type="gramStart"/>
+      <w:r>
+        <w:t>limit(</w:t>
+      </w:r>
+      <w:proofErr w:type="gramEnd"/>
+      <w:r>
+        <w:t>1)</w:t>
       </w:r>
     </w:p>
     <w:p>
@@ -703,8 +967,13 @@
       </w:r>
       <w:proofErr w:type="spellEnd"/>
       <w:r>
-        <w:t>’);</w:t>
-      </w:r>
+        <w:t>’</w:t>
+      </w:r>
+      <w:proofErr w:type="gramStart"/>
+      <w:r>
+        <w:t>);</w:t>
+      </w:r>
+      <w:proofErr w:type="gramEnd"/>
     </w:p>
     <w:p>
       <w:r>
@@ -713,10 +982,12 @@
     </w:p>
     <w:p/>
     <w:p>
+      <w:proofErr w:type="gramStart"/>
       <w:r>
         <w:t>User::</w:t>
       </w:r>
       <w:proofErr w:type="spellStart"/>
+      <w:proofErr w:type="gramEnd"/>
       <w:r>
         <w:t>withLatestAppointment</w:t>
       </w:r>
@@ -733,7 +1004,14 @@
     <w:p>
       <w:r>
         <w:tab/>
-        <w:t>{{ $user-&gt;</w:t>
+      </w:r>
+      <w:proofErr w:type="gramStart"/>
+      <w:r>
+        <w:t>{{ $</w:t>
+      </w:r>
+      <w:proofErr w:type="gramEnd"/>
+      <w:r>
+        <w:t>user-&gt;</w:t>
       </w:r>
       <w:proofErr w:type="spellStart"/>
       <w:r>
@@ -762,10 +1040,8 @@
     </w:p>
     <w:p>
       <w:r>
-        <w:t xml:space="preserve">Boom. (Credit: </w:t>
-      </w:r>
-      <w:r>
-        <w:t xml:space="preserve">Jonathan </w:t>
+        <w:lastRenderedPageBreak/>
+        <w:t xml:space="preserve">Boom. (Credit: Jonathan </w:t>
       </w:r>
       <w:proofErr w:type="spellStart"/>
       <w:r>
@@ -773,10 +1049,7 @@
       </w:r>
       <w:proofErr w:type="spellEnd"/>
       <w:r>
-        <w:t xml:space="preserve"> - Eloquent Performance Patterns</w:t>
-      </w:r>
-      <w:r>
-        <w:t xml:space="preserve">, </w:t>
+        <w:t xml:space="preserve"> - Eloquent Performance Patterns, </w:t>
       </w:r>
       <w:proofErr w:type="spellStart"/>
       <w:r>
@@ -797,7 +1070,15 @@
     </w:p>
     <w:p>
       <w:r>
-        <w:t xml:space="preserve">A good litmus test for performance smell is checking where you’re doing your queries. Mentally enforcing a strict separation of concerns between a presentation layer (Blade) and a database layer (controller) can help you easily refactor </w:t>
+        <w:t xml:space="preserve">A good litmus test for performance smell is checking where </w:t>
+      </w:r>
+      <w:proofErr w:type="gramStart"/>
+      <w:r>
+        <w:t>you’re</w:t>
+      </w:r>
+      <w:proofErr w:type="gramEnd"/>
+      <w:r>
+        <w:t xml:space="preserve"> doing your queries. Mentally enforcing a strict separation of concerns between a presentation layer (Blade) and a database layer (controller) can help you easily refactor </w:t>
       </w:r>
       <w:r>
         <w:t>and isolate performance issues.</w:t>
@@ -814,6 +1095,55 @@
     <w:p>
       <w:r>
         <w:t xml:space="preserve">This is a free one. Pagination in Laravel is a one-liner. </w:t>
+      </w:r>
+    </w:p>
+    <w:p/>
+    <w:p/>
+    <w:p>
+      <w:pPr>
+        <w:tabs>
+          <w:tab w:val="left" w:pos="2532"/>
+        </w:tabs>
+      </w:pPr>
+      <w:r>
+        <w:tab/>
+      </w:r>
+      <w:r>
+        <w:drawing>
+          <wp:inline distT="0" distB="0" distL="0" distR="0" wp14:anchorId="54AA473E" wp14:editId="7DCFA4E6">
+            <wp:extent cx="5943600" cy="3442335"/>
+            <wp:effectExtent l="0" t="0" r="0" b="5715"/>
+            <wp:docPr id="1" name="Picture 1"/>
+            <wp:cNvGraphicFramePr>
+              <a:graphicFrameLocks xmlns:a="http://schemas.openxmlformats.org/drawingml/2006/main" noChangeAspect="1"/>
+            </wp:cNvGraphicFramePr>
+            <a:graphic xmlns:a="http://schemas.openxmlformats.org/drawingml/2006/main">
+              <a:graphicData uri="http://schemas.openxmlformats.org/drawingml/2006/picture">
+                <pic:pic xmlns:pic="http://schemas.openxmlformats.org/drawingml/2006/picture">
+                  <pic:nvPicPr>
+                    <pic:cNvPr id="1" name=""/>
+                    <pic:cNvPicPr/>
+                  </pic:nvPicPr>
+                  <pic:blipFill>
+                    <a:blip r:embed="rId5"/>
+                    <a:stretch>
+                      <a:fillRect/>
+                    </a:stretch>
+                  </pic:blipFill>
+                  <pic:spPr>
+                    <a:xfrm>
+                      <a:off x="0" y="0"/>
+                      <a:ext cx="5943600" cy="3442335"/>
+                    </a:xfrm>
+                    <a:prstGeom prst="rect">
+                      <a:avLst/>
+                    </a:prstGeom>
+                  </pic:spPr>
+                </pic:pic>
+              </a:graphicData>
+            </a:graphic>
+          </wp:inline>
+        </w:drawing>
       </w:r>
     </w:p>
     <w:sectPr>
@@ -827,7 +1157,7 @@
 </file>
 
 <file path=word/numbering.xml><?xml version="1.0" encoding="utf-8"?>
-<w:numbering xmlns:wpc="http://schemas.microsoft.com/office/word/2010/wordprocessingCanvas" xmlns:cx="http://schemas.microsoft.com/office/drawing/2014/chartex" xmlns:cx1="http://schemas.microsoft.com/office/drawing/2015/9/8/chartex" xmlns:cx2="http://schemas.microsoft.com/office/drawing/2015/10/21/chartex" xmlns:cx3="http://schemas.microsoft.com/office/drawing/2016/5/9/chartex" xmlns:cx4="http://schemas.microsoft.com/office/drawing/2016/5/10/chartex" xmlns:cx5="http://schemas.microsoft.com/office/drawing/2016/5/11/chartex" xmlns:cx6="http://schemas.microsoft.com/office/drawing/2016/5/12/chartex" xmlns:cx7="http://schemas.microsoft.com/office/drawing/2016/5/13/chartex" xmlns:cx8="http://schemas.microsoft.com/office/drawing/2016/5/14/chartex" xmlns:mc="http://schemas.openxmlformats.org/markup-compatibility/2006" xmlns:aink="http://schemas.microsoft.com/office/drawing/2016/ink" xmlns:am3d="http://schemas.microsoft.com/office/drawing/2017/model3d" xmlns:o="urn:schemas-microsoft-com:office:office" xmlns:r="http://schemas.openxmlformats.org/officeDocument/2006/relationships" xmlns:m="http://schemas.openxmlformats.org/officeDocument/2006/math" xmlns:v="urn:schemas-microsoft-com:vml" xmlns:wp14="http://schemas.microsoft.com/office/word/2010/wordprocessingDrawing" xmlns:wp="http://schemas.openxmlformats.org/drawingml/2006/wordprocessingDrawing" xmlns:w10="urn:schemas-microsoft-com:office:word" xmlns:w="http://schemas.openxmlformats.org/wordprocessingml/2006/main" xmlns:w14="http://schemas.microsoft.com/office/word/2010/wordml" xmlns:w15="http://schemas.microsoft.com/office/word/2012/wordml" xmlns:w16cex="http://schemas.microsoft.com/office/word/2018/wordml/cex" xmlns:w16cid="http://schemas.microsoft.com/office/word/2016/wordml/cid" xmlns:w16="http://schemas.microsoft.com/office/word/2018/wordml" xmlns:w16se="http://schemas.microsoft.com/office/word/2015/wordml/symex" xmlns:wpg="http://schemas.microsoft.com/office/word/2010/wordprocessingGroup" xmlns:wpi="http://schemas.microsoft.com/office/word/2010/wordprocessingInk" xmlns:wne="http://schemas.microsoft.com/office/word/2006/wordml" xmlns:wps="http://schemas.microsoft.com/office/word/2010/wordprocessingShape" mc:Ignorable="w14 w15 w16se w16cid w16 w16cex wp14">
+<w:numbering xmlns:wpc="http://schemas.microsoft.com/office/word/2010/wordprocessingCanvas" xmlns:cx="http://schemas.microsoft.com/office/drawing/2014/chartex" xmlns:cx1="http://schemas.microsoft.com/office/drawing/2015/9/8/chartex" xmlns:cx2="http://schemas.microsoft.com/office/drawing/2015/10/21/chartex" xmlns:cx3="http://schemas.microsoft.com/office/drawing/2016/5/9/chartex" xmlns:cx4="http://schemas.microsoft.com/office/drawing/2016/5/10/chartex" xmlns:cx5="http://schemas.microsoft.com/office/drawing/2016/5/11/chartex" xmlns:cx6="http://schemas.microsoft.com/office/drawing/2016/5/12/chartex" xmlns:cx7="http://schemas.microsoft.com/office/drawing/2016/5/13/chartex" xmlns:cx8="http://schemas.microsoft.com/office/drawing/2016/5/14/chartex" xmlns:mc="http://schemas.openxmlformats.org/markup-compatibility/2006" xmlns:aink="http://schemas.microsoft.com/office/drawing/2016/ink" xmlns:am3d="http://schemas.microsoft.com/office/drawing/2017/model3d" xmlns:o="urn:schemas-microsoft-com:office:office" xmlns:r="http://schemas.openxmlformats.org/officeDocument/2006/relationships" xmlns:m="http://schemas.openxmlformats.org/officeDocument/2006/math" xmlns:v="urn:schemas-microsoft-com:vml" xmlns:wp14="http://schemas.microsoft.com/office/word/2010/wordprocessingDrawing" xmlns:wp="http://schemas.openxmlformats.org/drawingml/2006/wordprocessingDrawing" xmlns:w10="urn:schemas-microsoft-com:office:word" xmlns:w="http://schemas.openxmlformats.org/wordprocessingml/2006/main" xmlns:w14="http://schemas.microsoft.com/office/word/2010/wordml" xmlns:w15="http://schemas.microsoft.com/office/word/2012/wordml" xmlns:w16cex="http://schemas.microsoft.com/office/word/2018/wordml/cex" xmlns:w16cid="http://schemas.microsoft.com/office/word/2016/wordml/cid" xmlns:w16="http://schemas.microsoft.com/office/word/2018/wordml" xmlns:w16sdtdh="http://schemas.microsoft.com/office/word/2020/wordml/sdtdatahash" xmlns:w16se="http://schemas.microsoft.com/office/word/2015/wordml/symex" xmlns:wpg="http://schemas.microsoft.com/office/word/2010/wordprocessingGroup" xmlns:wpi="http://schemas.microsoft.com/office/word/2010/wordprocessingInk" xmlns:wne="http://schemas.microsoft.com/office/word/2006/wordml" xmlns:wps="http://schemas.microsoft.com/office/word/2010/wordprocessingShape" mc:Ignorable="w14 w15 w16se w16cid w16 w16cex w16sdtdh wp14">
   <w:abstractNum w:abstractNumId="0" w15:restartNumberingAfterBreak="0">
     <w:nsid w:val="164B7367"/>
     <w:multiLevelType w:val="hybridMultilevel"/>
@@ -1110,7 +1440,7 @@
 </file>
 
 <file path=word/styles.xml><?xml version="1.0" encoding="utf-8"?>
-<w:styles xmlns:mc="http://schemas.openxmlformats.org/markup-compatibility/2006" xmlns:r="http://schemas.openxmlformats.org/officeDocument/2006/relationships" xmlns:w="http://schemas.openxmlformats.org/wordprocessingml/2006/main" xmlns:w14="http://schemas.microsoft.com/office/word/2010/wordml" xmlns:w15="http://schemas.microsoft.com/office/word/2012/wordml" xmlns:w16cex="http://schemas.microsoft.com/office/word/2018/wordml/cex" xmlns:w16cid="http://schemas.microsoft.com/office/word/2016/wordml/cid" xmlns:w16="http://schemas.microsoft.com/office/word/2018/wordml" xmlns:w16se="http://schemas.microsoft.com/office/word/2015/wordml/symex" mc:Ignorable="w14 w15 w16se w16cid w16 w16cex">
+<w:styles xmlns:mc="http://schemas.openxmlformats.org/markup-compatibility/2006" xmlns:r="http://schemas.openxmlformats.org/officeDocument/2006/relationships" xmlns:w="http://schemas.openxmlformats.org/wordprocessingml/2006/main" xmlns:w14="http://schemas.microsoft.com/office/word/2010/wordml" xmlns:w15="http://schemas.microsoft.com/office/word/2012/wordml" xmlns:w16cex="http://schemas.microsoft.com/office/word/2018/wordml/cex" xmlns:w16cid="http://schemas.microsoft.com/office/word/2016/wordml/cid" xmlns:w16="http://schemas.microsoft.com/office/word/2018/wordml" xmlns:w16sdtdh="http://schemas.microsoft.com/office/word/2020/wordml/sdtdatahash" xmlns:w16se="http://schemas.microsoft.com/office/word/2015/wordml/symex" mc:Ignorable="w14 w15 w16se w16cid w16 w16cex w16sdtdh">
   <w:docDefaults>
     <w:rPrDefault>
       <w:rPr>
@@ -1538,6 +1868,7 @@
   <w:style w:type="character" w:default="1" w:styleId="DefaultParagraphFont">
     <w:name w:val="Default Paragraph Font"/>
     <w:uiPriority w:val="1"/>
+    <w:semiHidden/>
     <w:unhideWhenUsed/>
   </w:style>
   <w:style w:type="table" w:default="1" w:styleId="TableNormal">

</xml_diff>